<commit_message>
Lab 3-1, 3-2 completed
</commit_message>
<xml_diff>
--- a/Lab3-2/K041_AnishSudhanNair_PS_Lab3-2.docx
+++ b/Lab3-2/K041_AnishSudhanNair_PS_Lab3-2.docx
@@ -365,8 +365,216 @@
       <w:pPr>
         <w:rPr>
           <w:rFonts w:ascii="Times New Roman" w:hAnsi="Times New Roman" w:cs="Times New Roman"/>
-        </w:rPr>
-      </w:pPr>
+          <w:noProof/>
+        </w:rPr>
+      </w:pPr>
+      <w:r>
+        <w:rPr>
+          <w:rFonts w:ascii="Times New Roman" w:hAnsi="Times New Roman" w:cs="Times New Roman"/>
+        </w:rPr>
+        <w:t>Code:</w:t>
+      </w:r>
+      <w:r>
+        <w:rPr>
+          <w:rFonts w:ascii="Times New Roman" w:hAnsi="Times New Roman" w:cs="Times New Roman"/>
+          <w:noProof/>
+        </w:rPr>
+        <w:t xml:space="preserve"> </w:t>
+      </w:r>
+    </w:p>
+    <w:p>
+      <w:pPr>
+        <w:rPr>
+          <w:rFonts w:ascii="Times New Roman" w:hAnsi="Times New Roman" w:cs="Times New Roman"/>
+          <w:noProof/>
+        </w:rPr>
+      </w:pPr>
+      <w:r>
+        <w:rPr>
+          <w:rFonts w:ascii="Times New Roman" w:hAnsi="Times New Roman" w:cs="Times New Roman"/>
+          <w:noProof/>
+        </w:rPr>
+        <w:drawing>
+          <wp:inline distT="0" distB="0" distL="0" distR="0" wp14:anchorId="4754DFBD" wp14:editId="2AA1F0F8">
+            <wp:extent cx="5914992" cy="1910281"/>
+            <wp:effectExtent l="0" t="0" r="3810" b="0"/>
+            <wp:docPr id="1" name="Picture 1"/>
+            <wp:cNvGraphicFramePr>
+              <a:graphicFrameLocks xmlns:a="http://schemas.openxmlformats.org/drawingml/2006/main" noChangeAspect="1"/>
+            </wp:cNvGraphicFramePr>
+            <a:graphic xmlns:a="http://schemas.openxmlformats.org/drawingml/2006/main">
+              <a:graphicData uri="http://schemas.openxmlformats.org/drawingml/2006/picture">
+                <pic:pic xmlns:pic="http://schemas.openxmlformats.org/drawingml/2006/picture">
+                  <pic:nvPicPr>
+                    <pic:cNvPr id="1" name="Picture 1"/>
+                    <pic:cNvPicPr/>
+                  </pic:nvPicPr>
+                  <pic:blipFill>
+                    <a:blip r:embed="rId8">
+                      <a:extLst>
+                        <a:ext uri="{28A0092B-C50C-407E-A947-70E740481C1C}">
+                          <a14:useLocalDpi xmlns:a14="http://schemas.microsoft.com/office/drawing/2010/main" val="0"/>
+                        </a:ext>
+                      </a:extLst>
+                    </a:blip>
+                    <a:stretch>
+                      <a:fillRect/>
+                    </a:stretch>
+                  </pic:blipFill>
+                  <pic:spPr>
+                    <a:xfrm>
+                      <a:off x="0" y="0"/>
+                      <a:ext cx="5963468" cy="1925937"/>
+                    </a:xfrm>
+                    <a:prstGeom prst="rect">
+                      <a:avLst/>
+                    </a:prstGeom>
+                  </pic:spPr>
+                </pic:pic>
+              </a:graphicData>
+            </a:graphic>
+          </wp:inline>
+        </w:drawing>
+      </w:r>
+    </w:p>
+    <w:p>
+      <w:pPr>
+        <w:rPr>
+          <w:rFonts w:ascii="Times New Roman" w:hAnsi="Times New Roman" w:cs="Times New Roman"/>
+          <w:noProof/>
+        </w:rPr>
+      </w:pPr>
+      <w:r>
+        <w:rPr>
+          <w:rFonts w:ascii="Times New Roman" w:hAnsi="Times New Roman" w:cs="Times New Roman"/>
+          <w:noProof/>
+        </w:rPr>
+        <w:drawing>
+          <wp:anchor distT="0" distB="0" distL="114300" distR="114300" simplePos="0" relativeHeight="251658240" behindDoc="0" locked="0" layoutInCell="1" allowOverlap="1" wp14:anchorId="05DB14D4" wp14:editId="4FE477C9">
+            <wp:simplePos x="0" y="0"/>
+            <wp:positionH relativeFrom="column">
+              <wp:posOffset>-286068</wp:posOffset>
+            </wp:positionH>
+            <wp:positionV relativeFrom="paragraph">
+              <wp:posOffset>409518</wp:posOffset>
+            </wp:positionV>
+            <wp:extent cx="6201377" cy="2299580"/>
+            <wp:effectExtent l="0" t="0" r="0" b="0"/>
+            <wp:wrapThrough wrapText="bothSides">
+              <wp:wrapPolygon edited="0">
+                <wp:start x="0" y="0"/>
+                <wp:lineTo x="0" y="21475"/>
+                <wp:lineTo x="21545" y="21475"/>
+                <wp:lineTo x="21545" y="0"/>
+                <wp:lineTo x="0" y="0"/>
+              </wp:wrapPolygon>
+            </wp:wrapThrough>
+            <wp:docPr id="2" name="Picture 2"/>
+            <wp:cNvGraphicFramePr>
+              <a:graphicFrameLocks xmlns:a="http://schemas.openxmlformats.org/drawingml/2006/main" noChangeAspect="1"/>
+            </wp:cNvGraphicFramePr>
+            <a:graphic xmlns:a="http://schemas.openxmlformats.org/drawingml/2006/main">
+              <a:graphicData uri="http://schemas.openxmlformats.org/drawingml/2006/picture">
+                <pic:pic xmlns:pic="http://schemas.openxmlformats.org/drawingml/2006/picture">
+                  <pic:nvPicPr>
+                    <pic:cNvPr id="2" name="Picture 2"/>
+                    <pic:cNvPicPr/>
+                  </pic:nvPicPr>
+                  <pic:blipFill>
+                    <a:blip r:embed="rId9">
+                      <a:extLst>
+                        <a:ext uri="{28A0092B-C50C-407E-A947-70E740481C1C}">
+                          <a14:useLocalDpi xmlns:a14="http://schemas.microsoft.com/office/drawing/2010/main" val="0"/>
+                        </a:ext>
+                      </a:extLst>
+                    </a:blip>
+                    <a:stretch>
+                      <a:fillRect/>
+                    </a:stretch>
+                  </pic:blipFill>
+                  <pic:spPr>
+                    <a:xfrm>
+                      <a:off x="0" y="0"/>
+                      <a:ext cx="6201377" cy="2299580"/>
+                    </a:xfrm>
+                    <a:prstGeom prst="rect">
+                      <a:avLst/>
+                    </a:prstGeom>
+                  </pic:spPr>
+                </pic:pic>
+              </a:graphicData>
+            </a:graphic>
+            <wp14:sizeRelH relativeFrom="page">
+              <wp14:pctWidth>0</wp14:pctWidth>
+            </wp14:sizeRelH>
+            <wp14:sizeRelV relativeFrom="page">
+              <wp14:pctHeight>0</wp14:pctHeight>
+            </wp14:sizeRelV>
+          </wp:anchor>
+        </w:drawing>
+      </w:r>
+      <w:r>
+        <w:rPr>
+          <w:rFonts w:ascii="Times New Roman" w:hAnsi="Times New Roman" w:cs="Times New Roman"/>
+          <w:noProof/>
+        </w:rPr>
+        <w:t>Output:</w:t>
+      </w:r>
+    </w:p>
+    <w:p>
+      <w:pPr>
+        <w:rPr>
+          <w:rFonts w:ascii="Times New Roman" w:hAnsi="Times New Roman" w:cs="Times New Roman"/>
+        </w:rPr>
+      </w:pPr>
+      <w:r>
+        <w:rPr>
+          <w:rFonts w:ascii="Times New Roman" w:hAnsi="Times New Roman" w:cs="Times New Roman"/>
+          <w:noProof/>
+        </w:rPr>
+        <w:lastRenderedPageBreak/>
+        <w:drawing>
+          <wp:inline distT="0" distB="0" distL="0" distR="0" wp14:anchorId="5050DB22" wp14:editId="48B9F072">
+            <wp:extent cx="3250194" cy="3254876"/>
+            <wp:effectExtent l="0" t="0" r="1270" b="0"/>
+            <wp:docPr id="3" name="Picture 3"/>
+            <wp:cNvGraphicFramePr>
+              <a:graphicFrameLocks xmlns:a="http://schemas.openxmlformats.org/drawingml/2006/main" noChangeAspect="1"/>
+            </wp:cNvGraphicFramePr>
+            <a:graphic xmlns:a="http://schemas.openxmlformats.org/drawingml/2006/main">
+              <a:graphicData uri="http://schemas.openxmlformats.org/drawingml/2006/picture">
+                <pic:pic xmlns:pic="http://schemas.openxmlformats.org/drawingml/2006/picture">
+                  <pic:nvPicPr>
+                    <pic:cNvPr id="3" name="Picture 3"/>
+                    <pic:cNvPicPr/>
+                  </pic:nvPicPr>
+                  <pic:blipFill>
+                    <a:blip r:embed="rId10">
+                      <a:extLst>
+                        <a:ext uri="{28A0092B-C50C-407E-A947-70E740481C1C}">
+                          <a14:useLocalDpi xmlns:a14="http://schemas.microsoft.com/office/drawing/2010/main" val="0"/>
+                        </a:ext>
+                      </a:extLst>
+                    </a:blip>
+                    <a:stretch>
+                      <a:fillRect/>
+                    </a:stretch>
+                  </pic:blipFill>
+                  <pic:spPr>
+                    <a:xfrm>
+                      <a:off x="0" y="0"/>
+                      <a:ext cx="3285420" cy="3290152"/>
+                    </a:xfrm>
+                    <a:prstGeom prst="rect">
+                      <a:avLst/>
+                    </a:prstGeom>
+                  </pic:spPr>
+                </pic:pic>
+              </a:graphicData>
+            </a:graphic>
+          </wp:inline>
+        </w:drawing>
+      </w:r>
     </w:p>
     <w:p>
       <w:pPr>
@@ -405,15 +613,211 @@
       <w:pPr>
         <w:rPr>
           <w:rFonts w:ascii="Times New Roman" w:hAnsi="Times New Roman" w:cs="Times New Roman"/>
-        </w:rPr>
-      </w:pPr>
-    </w:p>
-    <w:p>
-      <w:pPr>
-        <w:rPr>
-          <w:rFonts w:ascii="Times New Roman" w:hAnsi="Times New Roman" w:cs="Times New Roman"/>
-        </w:rPr>
-      </w:pPr>
+          <w:noProof/>
+        </w:rPr>
+      </w:pPr>
+      <w:r>
+        <w:rPr>
+          <w:rFonts w:ascii="Times New Roman" w:hAnsi="Times New Roman" w:cs="Times New Roman"/>
+        </w:rPr>
+        <w:t>Code:</w:t>
+      </w:r>
+      <w:r>
+        <w:rPr>
+          <w:rFonts w:ascii="Times New Roman" w:hAnsi="Times New Roman" w:cs="Times New Roman"/>
+          <w:noProof/>
+        </w:rPr>
+        <w:t xml:space="preserve"> </w:t>
+      </w:r>
+    </w:p>
+    <w:p>
+      <w:pPr>
+        <w:rPr>
+          <w:rFonts w:ascii="Times New Roman" w:hAnsi="Times New Roman" w:cs="Times New Roman"/>
+        </w:rPr>
+      </w:pPr>
+      <w:r>
+        <w:rPr>
+          <w:rFonts w:ascii="Times New Roman" w:hAnsi="Times New Roman" w:cs="Times New Roman"/>
+          <w:noProof/>
+        </w:rPr>
+        <w:drawing>
+          <wp:inline distT="0" distB="0" distL="0" distR="0" wp14:anchorId="1BCF81B5" wp14:editId="57D1D0F7">
+            <wp:extent cx="5269117" cy="1924109"/>
+            <wp:effectExtent l="0" t="0" r="1905" b="0"/>
+            <wp:docPr id="4" name="Picture 4"/>
+            <wp:cNvGraphicFramePr>
+              <a:graphicFrameLocks xmlns:a="http://schemas.openxmlformats.org/drawingml/2006/main" noChangeAspect="1"/>
+            </wp:cNvGraphicFramePr>
+            <a:graphic xmlns:a="http://schemas.openxmlformats.org/drawingml/2006/main">
+              <a:graphicData uri="http://schemas.openxmlformats.org/drawingml/2006/picture">
+                <pic:pic xmlns:pic="http://schemas.openxmlformats.org/drawingml/2006/picture">
+                  <pic:nvPicPr>
+                    <pic:cNvPr id="4" name="Picture 4"/>
+                    <pic:cNvPicPr/>
+                  </pic:nvPicPr>
+                  <pic:blipFill>
+                    <a:blip r:embed="rId11">
+                      <a:extLst>
+                        <a:ext uri="{28A0092B-C50C-407E-A947-70E740481C1C}">
+                          <a14:useLocalDpi xmlns:a14="http://schemas.microsoft.com/office/drawing/2010/main" val="0"/>
+                        </a:ext>
+                      </a:extLst>
+                    </a:blip>
+                    <a:stretch>
+                      <a:fillRect/>
+                    </a:stretch>
+                  </pic:blipFill>
+                  <pic:spPr>
+                    <a:xfrm>
+                      <a:off x="0" y="0"/>
+                      <a:ext cx="5291781" cy="1932385"/>
+                    </a:xfrm>
+                    <a:prstGeom prst="rect">
+                      <a:avLst/>
+                    </a:prstGeom>
+                  </pic:spPr>
+                </pic:pic>
+              </a:graphicData>
+            </a:graphic>
+          </wp:inline>
+        </w:drawing>
+      </w:r>
+    </w:p>
+    <w:p>
+      <w:pPr>
+        <w:rPr>
+          <w:rFonts w:ascii="Times New Roman" w:hAnsi="Times New Roman" w:cs="Times New Roman"/>
+        </w:rPr>
+      </w:pPr>
+      <w:r>
+        <w:rPr>
+          <w:rFonts w:ascii="Times New Roman" w:hAnsi="Times New Roman" w:cs="Times New Roman"/>
+        </w:rPr>
+        <w:t>Output:</w:t>
+      </w:r>
+    </w:p>
+    <w:p>
+      <w:pPr>
+        <w:rPr>
+          <w:rFonts w:ascii="Times New Roman" w:hAnsi="Times New Roman" w:cs="Times New Roman"/>
+        </w:rPr>
+      </w:pPr>
+      <w:r>
+        <w:rPr>
+          <w:rFonts w:ascii="Times New Roman" w:hAnsi="Times New Roman" w:cs="Times New Roman"/>
+          <w:noProof/>
+        </w:rPr>
+        <w:t xml:space="preserve"> </w:t>
+      </w:r>
+      <w:r>
+        <w:rPr>
+          <w:rFonts w:ascii="Times New Roman" w:hAnsi="Times New Roman" w:cs="Times New Roman"/>
+          <w:noProof/>
+        </w:rPr>
+        <w:drawing>
+          <wp:inline distT="0" distB="0" distL="0" distR="0" wp14:anchorId="52091127" wp14:editId="40E3DC3C">
+            <wp:extent cx="4843604" cy="2100362"/>
+            <wp:effectExtent l="0" t="0" r="0" b="0"/>
+            <wp:docPr id="5" name="Picture 5"/>
+            <wp:cNvGraphicFramePr>
+              <a:graphicFrameLocks xmlns:a="http://schemas.openxmlformats.org/drawingml/2006/main" noChangeAspect="1"/>
+            </wp:cNvGraphicFramePr>
+            <a:graphic xmlns:a="http://schemas.openxmlformats.org/drawingml/2006/main">
+              <a:graphicData uri="http://schemas.openxmlformats.org/drawingml/2006/picture">
+                <pic:pic xmlns:pic="http://schemas.openxmlformats.org/drawingml/2006/picture">
+                  <pic:nvPicPr>
+                    <pic:cNvPr id="5" name="Picture 5"/>
+                    <pic:cNvPicPr/>
+                  </pic:nvPicPr>
+                  <pic:blipFill>
+                    <a:blip r:embed="rId12">
+                      <a:extLst>
+                        <a:ext uri="{28A0092B-C50C-407E-A947-70E740481C1C}">
+                          <a14:useLocalDpi xmlns:a14="http://schemas.microsoft.com/office/drawing/2010/main" val="0"/>
+                        </a:ext>
+                      </a:extLst>
+                    </a:blip>
+                    <a:stretch>
+                      <a:fillRect/>
+                    </a:stretch>
+                  </pic:blipFill>
+                  <pic:spPr>
+                    <a:xfrm>
+                      <a:off x="0" y="0"/>
+                      <a:ext cx="4869059" cy="2111400"/>
+                    </a:xfrm>
+                    <a:prstGeom prst="rect">
+                      <a:avLst/>
+                    </a:prstGeom>
+                  </pic:spPr>
+                </pic:pic>
+              </a:graphicData>
+            </a:graphic>
+          </wp:inline>
+        </w:drawing>
+      </w:r>
+    </w:p>
+    <w:p>
+      <w:pPr>
+        <w:rPr>
+          <w:rFonts w:ascii="Times New Roman" w:hAnsi="Times New Roman" w:cs="Times New Roman"/>
+        </w:rPr>
+      </w:pPr>
+    </w:p>
+    <w:p>
+      <w:pPr>
+        <w:rPr>
+          <w:rFonts w:ascii="Times New Roman" w:hAnsi="Times New Roman" w:cs="Times New Roman"/>
+        </w:rPr>
+      </w:pPr>
+      <w:r>
+        <w:rPr>
+          <w:rFonts w:ascii="Times New Roman" w:hAnsi="Times New Roman" w:cs="Times New Roman"/>
+          <w:noProof/>
+        </w:rPr>
+        <w:drawing>
+          <wp:inline distT="0" distB="0" distL="0" distR="0" wp14:anchorId="54777307" wp14:editId="7875E45F">
+            <wp:extent cx="3558012" cy="3516226"/>
+            <wp:effectExtent l="0" t="0" r="0" b="1905"/>
+            <wp:docPr id="6" name="Picture 6"/>
+            <wp:cNvGraphicFramePr>
+              <a:graphicFrameLocks xmlns:a="http://schemas.openxmlformats.org/drawingml/2006/main" noChangeAspect="1"/>
+            </wp:cNvGraphicFramePr>
+            <a:graphic xmlns:a="http://schemas.openxmlformats.org/drawingml/2006/main">
+              <a:graphicData uri="http://schemas.openxmlformats.org/drawingml/2006/picture">
+                <pic:pic xmlns:pic="http://schemas.openxmlformats.org/drawingml/2006/picture">
+                  <pic:nvPicPr>
+                    <pic:cNvPr id="6" name="Picture 6"/>
+                    <pic:cNvPicPr/>
+                  </pic:nvPicPr>
+                  <pic:blipFill>
+                    <a:blip r:embed="rId13">
+                      <a:extLst>
+                        <a:ext uri="{28A0092B-C50C-407E-A947-70E740481C1C}">
+                          <a14:useLocalDpi xmlns:a14="http://schemas.microsoft.com/office/drawing/2010/main" val="0"/>
+                        </a:ext>
+                      </a:extLst>
+                    </a:blip>
+                    <a:stretch>
+                      <a:fillRect/>
+                    </a:stretch>
+                  </pic:blipFill>
+                  <pic:spPr>
+                    <a:xfrm>
+                      <a:off x="0" y="0"/>
+                      <a:ext cx="3579446" cy="3537408"/>
+                    </a:xfrm>
+                    <a:prstGeom prst="rect">
+                      <a:avLst/>
+                    </a:prstGeom>
+                  </pic:spPr>
+                </pic:pic>
+              </a:graphicData>
+            </a:graphic>
+          </wp:inline>
+        </w:drawing>
+      </w:r>
     </w:p>
     <w:p>
       <w:pPr>
@@ -509,17 +913,155 @@
           <w:rFonts w:ascii="Times New Roman" w:hAnsi="Times New Roman" w:cs="Times New Roman"/>
         </w:rPr>
       </w:pPr>
-    </w:p>
-    <w:p>
-      <w:pPr>
-        <w:rPr>
-          <w:rFonts w:ascii="Times New Roman" w:hAnsi="Times New Roman" w:cs="Times New Roman"/>
-        </w:rPr>
-      </w:pPr>
-      <w:r>
-        <w:rPr>
-          <w:rFonts w:ascii="Times New Roman" w:hAnsi="Times New Roman" w:cs="Times New Roman"/>
-        </w:rPr>
+      <w:r>
+        <w:rPr>
+          <w:rFonts w:ascii="Times New Roman" w:hAnsi="Times New Roman" w:cs="Times New Roman"/>
+        </w:rPr>
+        <w:t>Code:</w:t>
+      </w:r>
+    </w:p>
+    <w:p>
+      <w:pPr>
+        <w:rPr>
+          <w:rFonts w:ascii="Times New Roman" w:hAnsi="Times New Roman" w:cs="Times New Roman"/>
+          <w:noProof/>
+        </w:rPr>
+      </w:pPr>
+      <w:r>
+        <w:rPr>
+          <w:rFonts w:ascii="Times New Roman" w:hAnsi="Times New Roman" w:cs="Times New Roman"/>
+          <w:noProof/>
+        </w:rPr>
+        <w:t xml:space="preserve"> </w:t>
+      </w:r>
+      <w:r>
+        <w:rPr>
+          <w:rFonts w:ascii="Times New Roman" w:hAnsi="Times New Roman" w:cs="Times New Roman"/>
+          <w:noProof/>
+        </w:rPr>
+        <w:drawing>
+          <wp:inline distT="0" distB="0" distL="0" distR="0" wp14:anchorId="47935BE7" wp14:editId="7D0D226F">
+            <wp:extent cx="3588352" cy="796705"/>
+            <wp:effectExtent l="0" t="0" r="0" b="3810"/>
+            <wp:docPr id="7" name="Picture 7"/>
+            <wp:cNvGraphicFramePr>
+              <a:graphicFrameLocks xmlns:a="http://schemas.openxmlformats.org/drawingml/2006/main" noChangeAspect="1"/>
+            </wp:cNvGraphicFramePr>
+            <a:graphic xmlns:a="http://schemas.openxmlformats.org/drawingml/2006/main">
+              <a:graphicData uri="http://schemas.openxmlformats.org/drawingml/2006/picture">
+                <pic:pic xmlns:pic="http://schemas.openxmlformats.org/drawingml/2006/picture">
+                  <pic:nvPicPr>
+                    <pic:cNvPr id="7" name="Picture 7"/>
+                    <pic:cNvPicPr/>
+                  </pic:nvPicPr>
+                  <pic:blipFill>
+                    <a:blip r:embed="rId14">
+                      <a:extLst>
+                        <a:ext uri="{28A0092B-C50C-407E-A947-70E740481C1C}">
+                          <a14:useLocalDpi xmlns:a14="http://schemas.microsoft.com/office/drawing/2010/main" val="0"/>
+                        </a:ext>
+                      </a:extLst>
+                    </a:blip>
+                    <a:stretch>
+                      <a:fillRect/>
+                    </a:stretch>
+                  </pic:blipFill>
+                  <pic:spPr>
+                    <a:xfrm>
+                      <a:off x="0" y="0"/>
+                      <a:ext cx="3810451" cy="846017"/>
+                    </a:xfrm>
+                    <a:prstGeom prst="rect">
+                      <a:avLst/>
+                    </a:prstGeom>
+                  </pic:spPr>
+                </pic:pic>
+              </a:graphicData>
+            </a:graphic>
+          </wp:inline>
+        </w:drawing>
+      </w:r>
+    </w:p>
+    <w:p>
+      <w:pPr>
+        <w:rPr>
+          <w:rFonts w:ascii="Times New Roman" w:hAnsi="Times New Roman" w:cs="Times New Roman"/>
+          <w:noProof/>
+        </w:rPr>
+      </w:pPr>
+      <w:r>
+        <w:rPr>
+          <w:rFonts w:ascii="Times New Roman" w:hAnsi="Times New Roman" w:cs="Times New Roman"/>
+          <w:noProof/>
+        </w:rPr>
+        <w:t>Output:</w:t>
+      </w:r>
+    </w:p>
+    <w:p>
+      <w:pPr>
+        <w:rPr>
+          <w:rFonts w:ascii="Times New Roman" w:hAnsi="Times New Roman" w:cs="Times New Roman"/>
+        </w:rPr>
+      </w:pPr>
+      <w:r>
+        <w:rPr>
+          <w:rFonts w:ascii="Times New Roman" w:hAnsi="Times New Roman" w:cs="Times New Roman"/>
+          <w:noProof/>
+        </w:rPr>
+        <w:drawing>
+          <wp:inline distT="0" distB="0" distL="0" distR="0" wp14:anchorId="0260FC96" wp14:editId="2F88EE6C">
+            <wp:extent cx="3592459" cy="1692998"/>
+            <wp:effectExtent l="0" t="0" r="1905" b="0"/>
+            <wp:docPr id="8" name="Picture 8"/>
+            <wp:cNvGraphicFramePr>
+              <a:graphicFrameLocks xmlns:a="http://schemas.openxmlformats.org/drawingml/2006/main" noChangeAspect="1"/>
+            </wp:cNvGraphicFramePr>
+            <a:graphic xmlns:a="http://schemas.openxmlformats.org/drawingml/2006/main">
+              <a:graphicData uri="http://schemas.openxmlformats.org/drawingml/2006/picture">
+                <pic:pic xmlns:pic="http://schemas.openxmlformats.org/drawingml/2006/picture">
+                  <pic:nvPicPr>
+                    <pic:cNvPr id="8" name="Picture 8"/>
+                    <pic:cNvPicPr/>
+                  </pic:nvPicPr>
+                  <pic:blipFill>
+                    <a:blip r:embed="rId15">
+                      <a:extLst>
+                        <a:ext uri="{28A0092B-C50C-407E-A947-70E740481C1C}">
+                          <a14:useLocalDpi xmlns:a14="http://schemas.microsoft.com/office/drawing/2010/main" val="0"/>
+                        </a:ext>
+                      </a:extLst>
+                    </a:blip>
+                    <a:stretch>
+                      <a:fillRect/>
+                    </a:stretch>
+                  </pic:blipFill>
+                  <pic:spPr>
+                    <a:xfrm>
+                      <a:off x="0" y="0"/>
+                      <a:ext cx="3611780" cy="1702103"/>
+                    </a:xfrm>
+                    <a:prstGeom prst="rect">
+                      <a:avLst/>
+                    </a:prstGeom>
+                  </pic:spPr>
+                </pic:pic>
+              </a:graphicData>
+            </a:graphic>
+          </wp:inline>
+        </w:drawing>
+      </w:r>
+    </w:p>
+    <w:p>
+      <w:pPr>
+        <w:rPr>
+          <w:rFonts w:ascii="Times New Roman" w:hAnsi="Times New Roman" w:cs="Times New Roman"/>
+        </w:rPr>
+      </w:pPr>
+      <w:r>
+        <w:rPr>
+          <w:rFonts w:ascii="Times New Roman" w:hAnsi="Times New Roman" w:cs="Times New Roman"/>
+        </w:rPr>
+        <w:lastRenderedPageBreak/>
         <w:t>4.</w:t>
       </w:r>
       <w:r>
@@ -560,15 +1102,241 @@
       <w:pPr>
         <w:rPr>
           <w:rFonts w:ascii="Times New Roman" w:hAnsi="Times New Roman" w:cs="Times New Roman"/>
-        </w:rPr>
-      </w:pPr>
-    </w:p>
-    <w:p>
-      <w:pPr>
-        <w:rPr>
-          <w:rFonts w:ascii="Times New Roman" w:hAnsi="Times New Roman" w:cs="Times New Roman"/>
-        </w:rPr>
-      </w:pPr>
+          <w:noProof/>
+        </w:rPr>
+      </w:pPr>
+      <w:r>
+        <w:rPr>
+          <w:rFonts w:ascii="Times New Roman" w:hAnsi="Times New Roman" w:cs="Times New Roman"/>
+        </w:rPr>
+        <w:t>Code:</w:t>
+      </w:r>
+      <w:r>
+        <w:rPr>
+          <w:rFonts w:ascii="Times New Roman" w:hAnsi="Times New Roman" w:cs="Times New Roman"/>
+          <w:noProof/>
+        </w:rPr>
+        <w:t xml:space="preserve"> </w:t>
+      </w:r>
+    </w:p>
+    <w:p>
+      <w:pPr>
+        <w:rPr>
+          <w:rFonts w:ascii="Times New Roman" w:hAnsi="Times New Roman" w:cs="Times New Roman"/>
+        </w:rPr>
+      </w:pPr>
+      <w:r>
+        <w:rPr>
+          <w:rFonts w:ascii="Times New Roman" w:hAnsi="Times New Roman" w:cs="Times New Roman"/>
+          <w:noProof/>
+        </w:rPr>
+        <w:drawing>
+          <wp:inline distT="0" distB="0" distL="0" distR="0" wp14:anchorId="20C56C95" wp14:editId="1E49ACA7">
+            <wp:extent cx="4734962" cy="1517643"/>
+            <wp:effectExtent l="0" t="0" r="2540" b="0"/>
+            <wp:docPr id="9" name="Picture 9"/>
+            <wp:cNvGraphicFramePr>
+              <a:graphicFrameLocks xmlns:a="http://schemas.openxmlformats.org/drawingml/2006/main" noChangeAspect="1"/>
+            </wp:cNvGraphicFramePr>
+            <a:graphic xmlns:a="http://schemas.openxmlformats.org/drawingml/2006/main">
+              <a:graphicData uri="http://schemas.openxmlformats.org/drawingml/2006/picture">
+                <pic:pic xmlns:pic="http://schemas.openxmlformats.org/drawingml/2006/picture">
+                  <pic:nvPicPr>
+                    <pic:cNvPr id="9" name="Picture 9"/>
+                    <pic:cNvPicPr/>
+                  </pic:nvPicPr>
+                  <pic:blipFill>
+                    <a:blip r:embed="rId16">
+                      <a:extLst>
+                        <a:ext uri="{28A0092B-C50C-407E-A947-70E740481C1C}">
+                          <a14:useLocalDpi xmlns:a14="http://schemas.microsoft.com/office/drawing/2010/main" val="0"/>
+                        </a:ext>
+                      </a:extLst>
+                    </a:blip>
+                    <a:stretch>
+                      <a:fillRect/>
+                    </a:stretch>
+                  </pic:blipFill>
+                  <pic:spPr>
+                    <a:xfrm>
+                      <a:off x="0" y="0"/>
+                      <a:ext cx="4807409" cy="1540864"/>
+                    </a:xfrm>
+                    <a:prstGeom prst="rect">
+                      <a:avLst/>
+                    </a:prstGeom>
+                  </pic:spPr>
+                </pic:pic>
+              </a:graphicData>
+            </a:graphic>
+          </wp:inline>
+        </w:drawing>
+      </w:r>
+    </w:p>
+    <w:p>
+      <w:pPr>
+        <w:rPr>
+          <w:rFonts w:ascii="Times New Roman" w:hAnsi="Times New Roman" w:cs="Times New Roman"/>
+        </w:rPr>
+      </w:pPr>
+      <w:r>
+        <w:rPr>
+          <w:rFonts w:ascii="Times New Roman" w:hAnsi="Times New Roman" w:cs="Times New Roman"/>
+          <w:noProof/>
+        </w:rPr>
+        <w:drawing>
+          <wp:anchor distT="0" distB="0" distL="114300" distR="114300" simplePos="0" relativeHeight="251659264" behindDoc="0" locked="0" layoutInCell="1" allowOverlap="1" wp14:anchorId="6511ACAD" wp14:editId="3759FF50">
+            <wp:simplePos x="0" y="0"/>
+            <wp:positionH relativeFrom="column">
+              <wp:posOffset>-190695</wp:posOffset>
+            </wp:positionH>
+            <wp:positionV relativeFrom="paragraph">
+              <wp:posOffset>314325</wp:posOffset>
+            </wp:positionV>
+            <wp:extent cx="6129020" cy="3376930"/>
+            <wp:effectExtent l="0" t="0" r="5080" b="1270"/>
+            <wp:wrapThrough wrapText="bothSides">
+              <wp:wrapPolygon edited="0">
+                <wp:start x="0" y="0"/>
+                <wp:lineTo x="0" y="21527"/>
+                <wp:lineTo x="21573" y="21527"/>
+                <wp:lineTo x="21573" y="0"/>
+                <wp:lineTo x="0" y="0"/>
+              </wp:wrapPolygon>
+            </wp:wrapThrough>
+            <wp:docPr id="10" name="Picture 10"/>
+            <wp:cNvGraphicFramePr>
+              <a:graphicFrameLocks xmlns:a="http://schemas.openxmlformats.org/drawingml/2006/main" noChangeAspect="1"/>
+            </wp:cNvGraphicFramePr>
+            <a:graphic xmlns:a="http://schemas.openxmlformats.org/drawingml/2006/main">
+              <a:graphicData uri="http://schemas.openxmlformats.org/drawingml/2006/picture">
+                <pic:pic xmlns:pic="http://schemas.openxmlformats.org/drawingml/2006/picture">
+                  <pic:nvPicPr>
+                    <pic:cNvPr id="10" name="Picture 10"/>
+                    <pic:cNvPicPr/>
+                  </pic:nvPicPr>
+                  <pic:blipFill>
+                    <a:blip r:embed="rId17">
+                      <a:extLst>
+                        <a:ext uri="{28A0092B-C50C-407E-A947-70E740481C1C}">
+                          <a14:useLocalDpi xmlns:a14="http://schemas.microsoft.com/office/drawing/2010/main" val="0"/>
+                        </a:ext>
+                      </a:extLst>
+                    </a:blip>
+                    <a:stretch>
+                      <a:fillRect/>
+                    </a:stretch>
+                  </pic:blipFill>
+                  <pic:spPr>
+                    <a:xfrm>
+                      <a:off x="0" y="0"/>
+                      <a:ext cx="6129020" cy="3376930"/>
+                    </a:xfrm>
+                    <a:prstGeom prst="rect">
+                      <a:avLst/>
+                    </a:prstGeom>
+                  </pic:spPr>
+                </pic:pic>
+              </a:graphicData>
+            </a:graphic>
+            <wp14:sizeRelH relativeFrom="page">
+              <wp14:pctWidth>0</wp14:pctWidth>
+            </wp14:sizeRelH>
+            <wp14:sizeRelV relativeFrom="page">
+              <wp14:pctHeight>0</wp14:pctHeight>
+            </wp14:sizeRelV>
+          </wp:anchor>
+        </w:drawing>
+      </w:r>
+      <w:r>
+        <w:rPr>
+          <w:rFonts w:ascii="Times New Roman" w:hAnsi="Times New Roman" w:cs="Times New Roman"/>
+        </w:rPr>
+        <w:t>Output:</w:t>
+      </w:r>
+    </w:p>
+    <w:p>
+      <w:pPr>
+        <w:rPr>
+          <w:rFonts w:ascii="Times New Roman" w:hAnsi="Times New Roman" w:cs="Times New Roman"/>
+        </w:rPr>
+      </w:pPr>
+    </w:p>
+    <w:p>
+      <w:pPr>
+        <w:rPr>
+          <w:rFonts w:ascii="Times New Roman" w:hAnsi="Times New Roman" w:cs="Times New Roman"/>
+        </w:rPr>
+      </w:pPr>
+      <w:r>
+        <w:rPr>
+          <w:rFonts w:ascii="Times New Roman" w:hAnsi="Times New Roman" w:cs="Times New Roman"/>
+          <w:noProof/>
+        </w:rPr>
+        <w:drawing>
+          <wp:anchor distT="0" distB="0" distL="114300" distR="114300" simplePos="0" relativeHeight="251660288" behindDoc="0" locked="0" layoutInCell="1" allowOverlap="1" wp14:anchorId="5E321ADF" wp14:editId="1A18ECAE">
+            <wp:simplePos x="0" y="0"/>
+            <wp:positionH relativeFrom="column">
+              <wp:posOffset>2634558</wp:posOffset>
+            </wp:positionH>
+            <wp:positionV relativeFrom="paragraph">
+              <wp:posOffset>-977793</wp:posOffset>
+            </wp:positionV>
+            <wp:extent cx="3277354" cy="3223977"/>
+            <wp:effectExtent l="0" t="0" r="0" b="1905"/>
+            <wp:wrapThrough wrapText="bothSides">
+              <wp:wrapPolygon edited="0">
+                <wp:start x="0" y="0"/>
+                <wp:lineTo x="0" y="21528"/>
+                <wp:lineTo x="21512" y="21528"/>
+                <wp:lineTo x="21512" y="0"/>
+                <wp:lineTo x="0" y="0"/>
+              </wp:wrapPolygon>
+            </wp:wrapThrough>
+            <wp:docPr id="11" name="Picture 11"/>
+            <wp:cNvGraphicFramePr>
+              <a:graphicFrameLocks xmlns:a="http://schemas.openxmlformats.org/drawingml/2006/main" noChangeAspect="1"/>
+            </wp:cNvGraphicFramePr>
+            <a:graphic xmlns:a="http://schemas.openxmlformats.org/drawingml/2006/main">
+              <a:graphicData uri="http://schemas.openxmlformats.org/drawingml/2006/picture">
+                <pic:pic xmlns:pic="http://schemas.openxmlformats.org/drawingml/2006/picture">
+                  <pic:nvPicPr>
+                    <pic:cNvPr id="11" name="Picture 11"/>
+                    <pic:cNvPicPr/>
+                  </pic:nvPicPr>
+                  <pic:blipFill>
+                    <a:blip r:embed="rId18">
+                      <a:extLst>
+                        <a:ext uri="{28A0092B-C50C-407E-A947-70E740481C1C}">
+                          <a14:useLocalDpi xmlns:a14="http://schemas.microsoft.com/office/drawing/2010/main" val="0"/>
+                        </a:ext>
+                      </a:extLst>
+                    </a:blip>
+                    <a:stretch>
+                      <a:fillRect/>
+                    </a:stretch>
+                  </pic:blipFill>
+                  <pic:spPr>
+                    <a:xfrm>
+                      <a:off x="0" y="0"/>
+                      <a:ext cx="3277354" cy="3223977"/>
+                    </a:xfrm>
+                    <a:prstGeom prst="rect">
+                      <a:avLst/>
+                    </a:prstGeom>
+                  </pic:spPr>
+                </pic:pic>
+              </a:graphicData>
+            </a:graphic>
+            <wp14:sizeRelH relativeFrom="page">
+              <wp14:pctWidth>0</wp14:pctWidth>
+            </wp14:sizeRelH>
+            <wp14:sizeRelV relativeFrom="page">
+              <wp14:pctHeight>0</wp14:pctHeight>
+            </wp14:sizeRelV>
+          </wp:anchor>
+        </w:drawing>
+      </w:r>
     </w:p>
     <w:sectPr>
       <w:pgSz w:w="11906" w:h="16838"/>
@@ -1499,21 +2267,6 @@
 </file>
 
 <file path=customXml/item1.xml><?xml version="1.0" encoding="utf-8"?>
-<p:properties xmlns:p="http://schemas.microsoft.com/office/2006/metadata/properties" xmlns:xsi="http://www.w3.org/2001/XMLSchema-instance" xmlns:pc="http://schemas.microsoft.com/office/infopath/2007/PartnerControls">
-  <documentManagement/>
-</p:properties>
-</file>
-
-<file path=customXml/item2.xml><?xml version="1.0" encoding="utf-8"?>
-<?mso-contentType ?>
-<FormTemplates xmlns="http://schemas.microsoft.com/sharepoint/v3/contenttype/forms">
-  <Display>DocumentLibraryForm</Display>
-  <Edit>DocumentLibraryForm</Edit>
-  <New>DocumentLibraryForm</New>
-</FormTemplates>
-</file>
-
-<file path=customXml/item3.xml><?xml version="1.0" encoding="utf-8"?>
 <ct:contentTypeSchema xmlns:ct="http://schemas.microsoft.com/office/2006/metadata/contentType" xmlns:ma="http://schemas.microsoft.com/office/2006/metadata/properties/metaAttributes" ct:_="" ma:_="" ma:contentTypeName="Document" ma:contentTypeID="0x0101003F8B9A0891BA5240876ED75BB67215DF" ma:contentTypeVersion="2" ma:contentTypeDescription="Create a new document." ma:contentTypeScope="" ma:versionID="cde0e083d779081a2ea898703bc008fc">
   <xsd:schema xmlns:xsd="http://www.w3.org/2001/XMLSchema" xmlns:xs="http://www.w3.org/2001/XMLSchema" xmlns:p="http://schemas.microsoft.com/office/2006/metadata/properties" xmlns:ns2="20847309-0e70-478c-8fd7-1140c30790ec" targetNamespace="http://schemas.microsoft.com/office/2006/metadata/properties" ma:root="true" ma:fieldsID="a360afe9a01a022268b0e68de7e30930" ns2:_="">
     <xsd:import namespace="20847309-0e70-478c-8fd7-1140c30790ec"/>
@@ -1645,24 +2398,22 @@
 </ct:contentTypeSchema>
 </file>
 
-<file path=customXml/itemProps1.xml><?xml version="1.0" encoding="utf-8"?>
-<ds:datastoreItem xmlns:ds="http://schemas.openxmlformats.org/officeDocument/2006/customXml" ds:itemID="{B35A79F9-A298-48B3-9D7B-0856DC1776D6}">
-  <ds:schemaRefs>
-    <ds:schemaRef ds:uri="http://schemas.microsoft.com/office/2006/metadata/properties"/>
-    <ds:schemaRef ds:uri="http://schemas.microsoft.com/office/infopath/2007/PartnerControls"/>
-  </ds:schemaRefs>
-</ds:datastoreItem>
+<file path=customXml/item2.xml><?xml version="1.0" encoding="utf-8"?>
+<?mso-contentType ?>
+<FormTemplates xmlns="http://schemas.microsoft.com/sharepoint/v3/contenttype/forms">
+  <Display>DocumentLibraryForm</Display>
+  <Edit>DocumentLibraryForm</Edit>
+  <New>DocumentLibraryForm</New>
+</FormTemplates>
 </file>
 
-<file path=customXml/itemProps2.xml><?xml version="1.0" encoding="utf-8"?>
-<ds:datastoreItem xmlns:ds="http://schemas.openxmlformats.org/officeDocument/2006/customXml" ds:itemID="{E26903DC-DB5F-4C71-B5F1-86076C43116E}">
-  <ds:schemaRefs>
-    <ds:schemaRef ds:uri="http://schemas.microsoft.com/sharepoint/v3/contenttype/forms"/>
-  </ds:schemaRefs>
-</ds:datastoreItem>
+<file path=customXml/item3.xml><?xml version="1.0" encoding="utf-8"?>
+<p:properties xmlns:p="http://schemas.microsoft.com/office/2006/metadata/properties" xmlns:xsi="http://www.w3.org/2001/XMLSchema-instance" xmlns:pc="http://schemas.microsoft.com/office/infopath/2007/PartnerControls">
+  <documentManagement/>
+</p:properties>
 </file>
 
-<file path=customXml/itemProps3.xml><?xml version="1.0" encoding="utf-8"?>
+<file path=customXml/itemProps1.xml><?xml version="1.0" encoding="utf-8"?>
 <ds:datastoreItem xmlns:ds="http://schemas.openxmlformats.org/officeDocument/2006/customXml" ds:itemID="{B1C5186A-6103-4F76-89A2-CCDA07627610}">
   <ds:schemaRefs>
     <ds:schemaRef ds:uri="http://schemas.microsoft.com/office/2006/metadata/contentType"/>
@@ -1678,4 +2429,21 @@
     <ds:schemaRef ds:uri="http://schemas.microsoft.com/internal/obd"/>
   </ds:schemaRefs>
 </ds:datastoreItem>
+</file>
+
+<file path=customXml/itemProps2.xml><?xml version="1.0" encoding="utf-8"?>
+<ds:datastoreItem xmlns:ds="http://schemas.openxmlformats.org/officeDocument/2006/customXml" ds:itemID="{E26903DC-DB5F-4C71-B5F1-86076C43116E}">
+  <ds:schemaRefs>
+    <ds:schemaRef ds:uri="http://schemas.microsoft.com/sharepoint/v3/contenttype/forms"/>
+  </ds:schemaRefs>
+</ds:datastoreItem>
+</file>
+
+<file path=customXml/itemProps3.xml><?xml version="1.0" encoding="utf-8"?>
+<ds:datastoreItem xmlns:ds="http://schemas.openxmlformats.org/officeDocument/2006/customXml" ds:itemID="{B35A79F9-A298-48B3-9D7B-0856DC1776D6}">
+  <ds:schemaRefs>
+    <ds:schemaRef ds:uri="http://schemas.microsoft.com/office/2006/metadata/properties"/>
+    <ds:schemaRef ds:uri="http://schemas.microsoft.com/office/infopath/2007/PartnerControls"/>
+  </ds:schemaRefs>
+</ds:datastoreItem>
 </file>
</xml_diff>